<commit_message>
add app layout file
</commit_message>
<xml_diff>
--- a/public/App Layout.docx
+++ b/public/App Layout.docx
@@ -12,13 +12,13 @@
         <mc:AlternateContent>
           <mc:Choice Requires="wps">
             <w:drawing>
-              <wp:anchor distT="0" distB="0" distL="114300" distR="114300" simplePos="0" relativeHeight="251685888" behindDoc="0" locked="0" layoutInCell="1" allowOverlap="1" wp14:anchorId="5C259250" wp14:editId="3DD47024">
+              <wp:anchor distT="0" distB="0" distL="114300" distR="114300" simplePos="0" relativeHeight="251685888" behindDoc="0" locked="0" layoutInCell="1" allowOverlap="1" wp14:anchorId="5C259250" wp14:editId="2572EBA2">
                 <wp:simplePos x="0" y="0"/>
                 <wp:positionH relativeFrom="column">
-                  <wp:posOffset>2385088</wp:posOffset>
+                  <wp:posOffset>2432685</wp:posOffset>
                 </wp:positionH>
                 <wp:positionV relativeFrom="paragraph">
-                  <wp:posOffset>-508635</wp:posOffset>
+                  <wp:posOffset>230423</wp:posOffset>
                 </wp:positionV>
                 <wp:extent cx="1137036" cy="333954"/>
                 <wp:effectExtent l="0" t="0" r="19050" b="9525"/>
@@ -109,7 +109,7 @@
           </mc:Choice>
           <mc:Fallback>
             <w:pict>
-              <v:rect w14:anchorId="5C259250" id="Rectangle 42" o:spid="_x0000_s1026" style="position:absolute;margin-left:187.8pt;margin-top:-40.05pt;width:89.55pt;height:26.3pt;z-index:251685888;visibility:visible;mso-wrap-style:square;mso-wrap-distance-left:9pt;mso-wrap-distance-top:0;mso-wrap-distance-right:9pt;mso-wrap-distance-bottom:0;mso-position-horizontal:absolute;mso-position-horizontal-relative:text;mso-position-vertical:absolute;mso-position-vertical-relative:text;v-text-anchor:middle" o:gfxdata="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" fillcolor="white [3212]" strokecolor="#1f3763 [1604]" strokeweight="1pt">
+              <v:rect w14:anchorId="5C259250" id="Rectangle 42" o:spid="_x0000_s1026" style="position:absolute;margin-left:191.55pt;margin-top:18.15pt;width:89.55pt;height:26.3pt;z-index:251685888;visibility:visible;mso-wrap-style:square;mso-wrap-distance-left:9pt;mso-wrap-distance-top:0;mso-wrap-distance-right:9pt;mso-wrap-distance-bottom:0;mso-position-horizontal:absolute;mso-position-horizontal-relative:text;mso-position-vertical:absolute;mso-position-vertical-relative:text;v-text-anchor:middle" o:gfxdata="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" fillcolor="white [3212]" strokecolor="#1f3763 [1604]" strokeweight="1pt">
                 <v:textbox>
                   <w:txbxContent>
                     <w:p>
@@ -144,6 +144,162 @@
                           </w14:textOutline>
                         </w:rPr>
                         <w:t>MYBOOKS</w:t>
+                      </w:r>
+                    </w:p>
+                  </w:txbxContent>
+                </v:textbox>
+              </v:rect>
+            </w:pict>
+          </mc:Fallback>
+        </mc:AlternateContent>
+      </w:r>
+      <w:r>
+        <w:rPr>
+          <w:rFonts w:ascii="Times New Roman" w:hAnsi="Times New Roman" w:cs="Times New Roman"/>
+          <w:noProof/>
+        </w:rPr>
+        <mc:AlternateContent>
+          <mc:Choice Requires="wps">
+            <w:drawing>
+              <wp:anchor distT="0" distB="0" distL="114300" distR="114300" simplePos="0" relativeHeight="251676672" behindDoc="0" locked="0" layoutInCell="1" allowOverlap="1" wp14:anchorId="1E67E39F" wp14:editId="26D72228">
+                <wp:simplePos x="0" y="0"/>
+                <wp:positionH relativeFrom="column">
+                  <wp:posOffset>-193979</wp:posOffset>
+                </wp:positionH>
+                <wp:positionV relativeFrom="paragraph">
+                  <wp:posOffset>-591737</wp:posOffset>
+                </wp:positionV>
+                <wp:extent cx="6340171" cy="599440"/>
+                <wp:effectExtent l="12700" t="12700" r="10160" b="10160"/>
+                <wp:wrapNone/>
+                <wp:docPr id="37" name="Rectangle 37"/>
+                <wp:cNvGraphicFramePr/>
+                <a:graphic xmlns:a="http://schemas.openxmlformats.org/drawingml/2006/main">
+                  <a:graphicData uri="http://schemas.microsoft.com/office/word/2010/wordprocessingShape">
+                    <wps:wsp>
+                      <wps:cNvSpPr/>
+                      <wps:spPr>
+                        <a:xfrm>
+                          <a:off x="0" y="0"/>
+                          <a:ext cx="6340171" cy="599440"/>
+                        </a:xfrm>
+                        <a:prstGeom prst="rect">
+                          <a:avLst/>
+                        </a:prstGeom>
+                        <a:solidFill>
+                          <a:schemeClr val="accent6">
+                            <a:lumMod val="40000"/>
+                            <a:lumOff val="60000"/>
+                          </a:schemeClr>
+                        </a:solidFill>
+                      </wps:spPr>
+                      <wps:style>
+                        <a:lnRef idx="3">
+                          <a:schemeClr val="lt1"/>
+                        </a:lnRef>
+                        <a:fillRef idx="1">
+                          <a:schemeClr val="accent6"/>
+                        </a:fillRef>
+                        <a:effectRef idx="1">
+                          <a:schemeClr val="accent6"/>
+                        </a:effectRef>
+                        <a:fontRef idx="minor">
+                          <a:schemeClr val="lt1"/>
+                        </a:fontRef>
+                      </wps:style>
+                      <wps:txbx>
+                        <w:txbxContent>
+                          <w:p>
+                            <w:pPr>
+                              <w:jc w:val="center"/>
+                              <w:rPr>
+                                <w:color w:val="000000" w:themeColor="text1"/>
+                                <w14:shadow w14:blurRad="38100" w14:dist="19050" w14:dir="2700000" w14:sx="100000" w14:sy="100000" w14:kx="0" w14:ky="0" w14:algn="tl">
+                                  <w14:schemeClr w14:val="dk1">
+                                    <w14:alpha w14:val="60000"/>
+                                  </w14:schemeClr>
+                                </w14:shadow>
+                                <w14:textOutline w14:w="0" w14:cap="flat" w14:cmpd="sng" w14:algn="ctr">
+                                  <w14:noFill/>
+                                  <w14:prstDash w14:val="solid"/>
+                                  <w14:round/>
+                                </w14:textOutline>
+                              </w:rPr>
+                            </w:pPr>
+                            <w:r>
+                              <w:rPr>
+                                <w:color w:val="000000" w:themeColor="text1"/>
+                                <w14:shadow w14:blurRad="38100" w14:dist="19050" w14:dir="2700000" w14:sx="100000" w14:sy="100000" w14:kx="0" w14:ky="0" w14:algn="tl">
+                                  <w14:schemeClr w14:val="dk1">
+                                    <w14:alpha w14:val="60000"/>
+                                  </w14:schemeClr>
+                                </w14:shadow>
+                                <w14:textOutline w14:w="0" w14:cap="flat" w14:cmpd="sng" w14:algn="ctr">
+                                  <w14:noFill/>
+                                  <w14:prstDash w14:val="solid"/>
+                                  <w14:round/>
+                                </w14:textOutline>
+                              </w:rPr>
+                              <w:t>NAVBAR</w:t>
+                            </w:r>
+                          </w:p>
+                        </w:txbxContent>
+                      </wps:txbx>
+                      <wps:bodyPr rot="0" spcFirstLastPara="0" vertOverflow="clip" horzOverflow="overflow" vert="horz" wrap="square" lIns="91440" tIns="45720" rIns="91440" bIns="45720" numCol="1" spcCol="0" rtlCol="0" fromWordArt="0" anchor="ctr" anchorCtr="0" forceAA="0" compatLnSpc="1">
+                        <a:prstTxWarp prst="textNoShape">
+                          <a:avLst/>
+                        </a:prstTxWarp>
+                        <a:noAutofit/>
+                      </wps:bodyPr>
+                    </wps:wsp>
+                  </a:graphicData>
+                </a:graphic>
+                <wp14:sizeRelH relativeFrom="margin">
+                  <wp14:pctWidth>0</wp14:pctWidth>
+                </wp14:sizeRelH>
+                <wp14:sizeRelV relativeFrom="margin">
+                  <wp14:pctHeight>0</wp14:pctHeight>
+                </wp14:sizeRelV>
+              </wp:anchor>
+            </w:drawing>
+          </mc:Choice>
+          <mc:Fallback>
+            <w:pict>
+              <v:rect w14:anchorId="1E67E39F" id="Rectangle 37" o:spid="_x0000_s1027" style="position:absolute;margin-left:-15.25pt;margin-top:-46.6pt;width:499.25pt;height:47.2pt;z-index:251676672;visibility:visible;mso-wrap-style:square;mso-width-percent:0;mso-height-percent:0;mso-wrap-distance-left:9pt;mso-wrap-distance-top:0;mso-wrap-distance-right:9pt;mso-wrap-distance-bottom:0;mso-position-horizontal:absolute;mso-position-horizontal-relative:text;mso-position-vertical:absolute;mso-position-vertical-relative:text;mso-width-percent:0;mso-height-percent:0;mso-width-relative:margin;mso-height-relative:margin;v-text-anchor:middle" o:gfxdata="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" fillcolor="#c5e0b3 [1305]" strokecolor="white [3201]" strokeweight="1.5pt">
+                <v:textbox>
+                  <w:txbxContent>
+                    <w:p>
+                      <w:pPr>
+                        <w:jc w:val="center"/>
+                        <w:rPr>
+                          <w:color w:val="000000" w:themeColor="text1"/>
+                          <w14:shadow w14:blurRad="38100" w14:dist="19050" w14:dir="2700000" w14:sx="100000" w14:sy="100000" w14:kx="0" w14:ky="0" w14:algn="tl">
+                            <w14:schemeClr w14:val="dk1">
+                              <w14:alpha w14:val="60000"/>
+                            </w14:schemeClr>
+                          </w14:shadow>
+                          <w14:textOutline w14:w="0" w14:cap="flat" w14:cmpd="sng" w14:algn="ctr">
+                            <w14:noFill/>
+                            <w14:prstDash w14:val="solid"/>
+                            <w14:round/>
+                          </w14:textOutline>
+                        </w:rPr>
+                      </w:pPr>
+                      <w:r>
+                        <w:rPr>
+                          <w:color w:val="000000" w:themeColor="text1"/>
+                          <w14:shadow w14:blurRad="38100" w14:dist="19050" w14:dir="2700000" w14:sx="100000" w14:sy="100000" w14:kx="0" w14:ky="0" w14:algn="tl">
+                            <w14:schemeClr w14:val="dk1">
+                              <w14:alpha w14:val="60000"/>
+                            </w14:schemeClr>
+                          </w14:shadow>
+                          <w14:textOutline w14:w="0" w14:cap="flat" w14:cmpd="sng" w14:algn="ctr">
+                            <w14:noFill/>
+                            <w14:prstDash w14:val="solid"/>
+                            <w14:round/>
+                          </w14:textOutline>
+                        </w:rPr>
+                        <w:t>NAVBAR</w:t>
                       </w:r>
                     </w:p>
                   </w:txbxContent>
@@ -235,7 +391,7 @@
           </mc:Choice>
           <mc:Fallback>
             <w:pict>
-              <v:rect w14:anchorId="4A449CE2" id="Rectangle 41" o:spid="_x0000_s1027" style="position:absolute;margin-left:333.7pt;margin-top:172.8pt;width:122.05pt;height:141.45pt;z-index:251684864;visibility:visible;mso-wrap-style:square;mso-width-percent:0;mso-height-percent:0;mso-wrap-distance-left:9pt;mso-wrap-distance-top:0;mso-wrap-distance-right:9pt;mso-wrap-distance-bottom:0;mso-position-horizontal:absolute;mso-position-horizontal-relative:text;mso-position-vertical:absolute;mso-position-vertical-relative:text;mso-width-percent:0;mso-height-percent:0;mso-width-relative:page;mso-height-relative:page;v-text-anchor:middle" o:gfxdata="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" fillcolor="#4472c4 [3204]" strokecolor="#1f3763 [1604]" strokeweight="1pt">
+              <v:rect w14:anchorId="4A449CE2" id="Rectangle 41" o:spid="_x0000_s1028" style="position:absolute;margin-left:333.7pt;margin-top:172.8pt;width:122.05pt;height:141.45pt;z-index:251684864;visibility:visible;mso-wrap-style:square;mso-width-percent:0;mso-height-percent:0;mso-wrap-distance-left:9pt;mso-wrap-distance-top:0;mso-wrap-distance-right:9pt;mso-wrap-distance-bottom:0;mso-position-horizontal:absolute;mso-position-horizontal-relative:text;mso-position-vertical:absolute;mso-position-vertical-relative:text;mso-width-percent:0;mso-height-percent:0;mso-width-relative:page;mso-height-relative:page;v-text-anchor:middle" o:gfxdata="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" fillcolor="#4472c4 [3204]" strokecolor="#1f3763 [1604]" strokeweight="1pt">
                 <v:textbox>
                   <w:txbxContent>
                     <w:p>
@@ -335,7 +491,7 @@
           </mc:Choice>
           <mc:Fallback>
             <w:pict>
-              <v:rect w14:anchorId="54790003" id="Rectangle 40" o:spid="_x0000_s1028" style="position:absolute;margin-left:176.55pt;margin-top:172.8pt;width:122.05pt;height:141.45pt;z-index:251682816;visibility:visible;mso-wrap-style:square;mso-width-percent:0;mso-height-percent:0;mso-wrap-distance-left:9pt;mso-wrap-distance-top:0;mso-wrap-distance-right:9pt;mso-wrap-distance-bottom:0;mso-position-horizontal:absolute;mso-position-horizontal-relative:text;mso-position-vertical:absolute;mso-position-vertical-relative:text;mso-width-percent:0;mso-height-percent:0;mso-width-relative:page;mso-height-relative:page;v-text-anchor:middle" o:gfxdata="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" fillcolor="#4472c4 [3204]" strokecolor="#1f3763 [1604]" strokeweight="1pt">
+              <v:rect w14:anchorId="54790003" id="Rectangle 40" o:spid="_x0000_s1029" style="position:absolute;margin-left:176.55pt;margin-top:172.8pt;width:122.05pt;height:141.45pt;z-index:251682816;visibility:visible;mso-wrap-style:square;mso-width-percent:0;mso-height-percent:0;mso-wrap-distance-left:9pt;mso-wrap-distance-top:0;mso-wrap-distance-right:9pt;mso-wrap-distance-bottom:0;mso-position-horizontal:absolute;mso-position-horizontal-relative:text;mso-position-vertical:absolute;mso-position-vertical-relative:text;mso-width-percent:0;mso-height-percent:0;mso-width-relative:page;mso-height-relative:page;v-text-anchor:middle" o:gfxdata="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" fillcolor="#4472c4 [3204]" strokecolor="#1f3763 [1604]" strokeweight="1pt">
                 <v:textbox>
                   <w:txbxContent>
                     <w:p>
@@ -435,7 +591,7 @@
           </mc:Choice>
           <mc:Fallback>
             <w:pict>
-              <v:rect w14:anchorId="170D7355" id="Rectangle 39" o:spid="_x0000_s1029" style="position:absolute;margin-left:11.25pt;margin-top:172.8pt;width:122.05pt;height:141.45pt;z-index:251680768;visibility:visible;mso-wrap-style:square;mso-width-percent:0;mso-height-percent:0;mso-wrap-distance-left:9pt;mso-wrap-distance-top:0;mso-wrap-distance-right:9pt;mso-wrap-distance-bottom:0;mso-position-horizontal:absolute;mso-position-horizontal-relative:text;mso-position-vertical:absolute;mso-position-vertical-relative:text;mso-width-percent:0;mso-height-percent:0;mso-width-relative:page;mso-height-relative:page;v-text-anchor:middle" o:gfxdata="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" fillcolor="#4472c4 [3204]" strokecolor="#1f3763 [1604]" strokeweight="1pt">
+              <v:rect w14:anchorId="170D7355" id="Rectangle 39" o:spid="_x0000_s1030" style="position:absolute;margin-left:11.25pt;margin-top:172.8pt;width:122.05pt;height:141.45pt;z-index:251680768;visibility:visible;mso-wrap-style:square;mso-width-percent:0;mso-height-percent:0;mso-wrap-distance-left:9pt;mso-wrap-distance-top:0;mso-wrap-distance-right:9pt;mso-wrap-distance-bottom:0;mso-position-horizontal:absolute;mso-position-horizontal-relative:text;mso-position-vertical:absolute;mso-position-vertical-relative:text;mso-width-percent:0;mso-height-percent:0;mso-width-relative:page;mso-height-relative:page;v-text-anchor:middle" o:gfxdata="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" fillcolor="#4472c4 [3204]" strokecolor="#1f3763 [1604]" strokeweight="1pt">
                 <v:textbox>
                   <w:txbxContent>
                     <w:p>
@@ -461,7 +617,7 @@
         <mc:AlternateContent>
           <mc:Choice Requires="wps">
             <w:drawing>
-              <wp:anchor distT="0" distB="0" distL="114300" distR="114300" simplePos="0" relativeHeight="251678720" behindDoc="0" locked="0" layoutInCell="1" allowOverlap="1" wp14:anchorId="759A2556" wp14:editId="67485E7D">
+              <wp:anchor distT="0" distB="0" distL="114300" distR="114300" simplePos="0" relativeHeight="251678720" behindDoc="0" locked="0" layoutInCell="1" allowOverlap="1" wp14:anchorId="759A2556" wp14:editId="7F40A467">
                 <wp:simplePos x="0" y="0"/>
                 <wp:positionH relativeFrom="column">
                   <wp:posOffset>-127221</wp:posOffset>
@@ -692,7 +848,7 @@
           </mc:Choice>
           <mc:Fallback>
             <w:pict>
-              <v:rect w14:anchorId="759A2556" id="Rectangle 38" o:spid="_x0000_s1030" style="position:absolute;margin-left:-10pt;margin-top:63.85pt;width:489.6pt;height:519.05pt;z-index:251678720;visibility:visible;mso-wrap-style:square;mso-width-percent:0;mso-height-percent:0;mso-wrap-distance-left:9pt;mso-wrap-distance-top:0;mso-wrap-distance-right:9pt;mso-wrap-distance-bottom:0;mso-position-horizontal:absolute;mso-position-horizontal-relative:text;mso-position-vertical:absolute;mso-position-vertical-relative:text;mso-width-percent:0;mso-height-percent:0;mso-width-relative:page;mso-height-relative:margin;v-text-anchor:middle" o:gfxdata="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" fillcolor="#deeaf6 [664]" strokecolor="#1f3763 [1604]" strokeweight="1pt">
+              <v:rect w14:anchorId="759A2556" id="Rectangle 38" o:spid="_x0000_s1031" style="position:absolute;margin-left:-10pt;margin-top:63.85pt;width:489.6pt;height:519.05pt;z-index:251678720;visibility:visible;mso-wrap-style:square;mso-width-percent:0;mso-height-percent:0;mso-wrap-distance-left:9pt;mso-wrap-distance-top:0;mso-wrap-distance-right:9pt;mso-wrap-distance-bottom:0;mso-position-horizontal:absolute;mso-position-horizontal-relative:text;mso-position-vertical:absolute;mso-position-vertical-relative:text;mso-width-percent:0;mso-height-percent:0;mso-width-relative:page;mso-height-relative:margin;v-text-anchor:middle" o:gfxdata="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" fillcolor="#deeaf6 [664]" strokecolor="#1f3763 [1604]" strokeweight="1pt">
                 <v:textbox>
                   <w:txbxContent>
                     <w:p>
@@ -853,162 +1009,6 @@
                       <w:pPr>
                         <w:jc w:val="center"/>
                       </w:pPr>
-                    </w:p>
-                  </w:txbxContent>
-                </v:textbox>
-              </v:rect>
-            </w:pict>
-          </mc:Fallback>
-        </mc:AlternateContent>
-      </w:r>
-      <w:r>
-        <w:rPr>
-          <w:rFonts w:ascii="Times New Roman" w:hAnsi="Times New Roman" w:cs="Times New Roman"/>
-          <w:noProof/>
-        </w:rPr>
-        <mc:AlternateContent>
-          <mc:Choice Requires="wps">
-            <w:drawing>
-              <wp:anchor distT="0" distB="0" distL="114300" distR="114300" simplePos="0" relativeHeight="251676672" behindDoc="0" locked="0" layoutInCell="1" allowOverlap="1" wp14:anchorId="1E67E39F" wp14:editId="00895740">
-                <wp:simplePos x="0" y="0"/>
-                <wp:positionH relativeFrom="column">
-                  <wp:posOffset>-127221</wp:posOffset>
-                </wp:positionH>
-                <wp:positionV relativeFrom="paragraph">
-                  <wp:posOffset>131970</wp:posOffset>
-                </wp:positionV>
-                <wp:extent cx="6221095" cy="599440"/>
-                <wp:effectExtent l="12700" t="12700" r="14605" b="10160"/>
-                <wp:wrapNone/>
-                <wp:docPr id="37" name="Rectangle 37"/>
-                <wp:cNvGraphicFramePr/>
-                <a:graphic xmlns:a="http://schemas.openxmlformats.org/drawingml/2006/main">
-                  <a:graphicData uri="http://schemas.microsoft.com/office/word/2010/wordprocessingShape">
-                    <wps:wsp>
-                      <wps:cNvSpPr/>
-                      <wps:spPr>
-                        <a:xfrm>
-                          <a:off x="0" y="0"/>
-                          <a:ext cx="6221095" cy="599440"/>
-                        </a:xfrm>
-                        <a:prstGeom prst="rect">
-                          <a:avLst/>
-                        </a:prstGeom>
-                        <a:solidFill>
-                          <a:schemeClr val="accent6">
-                            <a:lumMod val="40000"/>
-                            <a:lumOff val="60000"/>
-                          </a:schemeClr>
-                        </a:solidFill>
-                      </wps:spPr>
-                      <wps:style>
-                        <a:lnRef idx="3">
-                          <a:schemeClr val="lt1"/>
-                        </a:lnRef>
-                        <a:fillRef idx="1">
-                          <a:schemeClr val="accent6"/>
-                        </a:fillRef>
-                        <a:effectRef idx="1">
-                          <a:schemeClr val="accent6"/>
-                        </a:effectRef>
-                        <a:fontRef idx="minor">
-                          <a:schemeClr val="lt1"/>
-                        </a:fontRef>
-                      </wps:style>
-                      <wps:txbx>
-                        <w:txbxContent>
-                          <w:p>
-                            <w:pPr>
-                              <w:jc w:val="center"/>
-                              <w:rPr>
-                                <w:color w:val="000000" w:themeColor="text1"/>
-                                <w14:shadow w14:blurRad="38100" w14:dist="19050" w14:dir="2700000" w14:sx="100000" w14:sy="100000" w14:kx="0" w14:ky="0" w14:algn="tl">
-                                  <w14:schemeClr w14:val="dk1">
-                                    <w14:alpha w14:val="60000"/>
-                                  </w14:schemeClr>
-                                </w14:shadow>
-                                <w14:textOutline w14:w="0" w14:cap="flat" w14:cmpd="sng" w14:algn="ctr">
-                                  <w14:noFill/>
-                                  <w14:prstDash w14:val="solid"/>
-                                  <w14:round/>
-                                </w14:textOutline>
-                              </w:rPr>
-                            </w:pPr>
-                            <w:r>
-                              <w:rPr>
-                                <w:color w:val="000000" w:themeColor="text1"/>
-                                <w14:shadow w14:blurRad="38100" w14:dist="19050" w14:dir="2700000" w14:sx="100000" w14:sy="100000" w14:kx="0" w14:ky="0" w14:algn="tl">
-                                  <w14:schemeClr w14:val="dk1">
-                                    <w14:alpha w14:val="60000"/>
-                                  </w14:schemeClr>
-                                </w14:shadow>
-                                <w14:textOutline w14:w="0" w14:cap="flat" w14:cmpd="sng" w14:algn="ctr">
-                                  <w14:noFill/>
-                                  <w14:prstDash w14:val="solid"/>
-                                  <w14:round/>
-                                </w14:textOutline>
-                              </w:rPr>
-                              <w:t>NAVBAR</w:t>
-                            </w:r>
-                          </w:p>
-                        </w:txbxContent>
-                      </wps:txbx>
-                      <wps:bodyPr rot="0" spcFirstLastPara="0" vertOverflow="clip" horzOverflow="overflow" vert="horz" wrap="square" lIns="91440" tIns="45720" rIns="91440" bIns="45720" numCol="1" spcCol="0" rtlCol="0" fromWordArt="0" anchor="ctr" anchorCtr="0" forceAA="0" compatLnSpc="1">
-                        <a:prstTxWarp prst="textNoShape">
-                          <a:avLst/>
-                        </a:prstTxWarp>
-                        <a:noAutofit/>
-                      </wps:bodyPr>
-                    </wps:wsp>
-                  </a:graphicData>
-                </a:graphic>
-                <wp14:sizeRelH relativeFrom="margin">
-                  <wp14:pctWidth>0</wp14:pctWidth>
-                </wp14:sizeRelH>
-                <wp14:sizeRelV relativeFrom="margin">
-                  <wp14:pctHeight>0</wp14:pctHeight>
-                </wp14:sizeRelV>
-              </wp:anchor>
-            </w:drawing>
-          </mc:Choice>
-          <mc:Fallback>
-            <w:pict>
-              <v:rect w14:anchorId="1E67E39F" id="Rectangle 37" o:spid="_x0000_s1031" style="position:absolute;margin-left:-10pt;margin-top:10.4pt;width:489.85pt;height:47.2pt;z-index:251676672;visibility:visible;mso-wrap-style:square;mso-width-percent:0;mso-height-percent:0;mso-wrap-distance-left:9pt;mso-wrap-distance-top:0;mso-wrap-distance-right:9pt;mso-wrap-distance-bottom:0;mso-position-horizontal:absolute;mso-position-horizontal-relative:text;mso-position-vertical:absolute;mso-position-vertical-relative:text;mso-width-percent:0;mso-height-percent:0;mso-width-relative:margin;mso-height-relative:margin;v-text-anchor:middle" o:gfxdata="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" fillcolor="#c5e0b3 [1305]" strokecolor="white [3201]" strokeweight="1.5pt">
-                <v:textbox>
-                  <w:txbxContent>
-                    <w:p>
-                      <w:pPr>
-                        <w:jc w:val="center"/>
-                        <w:rPr>
-                          <w:color w:val="000000" w:themeColor="text1"/>
-                          <w14:shadow w14:blurRad="38100" w14:dist="19050" w14:dir="2700000" w14:sx="100000" w14:sy="100000" w14:kx="0" w14:ky="0" w14:algn="tl">
-                            <w14:schemeClr w14:val="dk1">
-                              <w14:alpha w14:val="60000"/>
-                            </w14:schemeClr>
-                          </w14:shadow>
-                          <w14:textOutline w14:w="0" w14:cap="flat" w14:cmpd="sng" w14:algn="ctr">
-                            <w14:noFill/>
-                            <w14:prstDash w14:val="solid"/>
-                            <w14:round/>
-                          </w14:textOutline>
-                        </w:rPr>
-                      </w:pPr>
-                      <w:r>
-                        <w:rPr>
-                          <w:color w:val="000000" w:themeColor="text1"/>
-                          <w14:shadow w14:blurRad="38100" w14:dist="19050" w14:dir="2700000" w14:sx="100000" w14:sy="100000" w14:kx="0" w14:ky="0" w14:algn="tl">
-                            <w14:schemeClr w14:val="dk1">
-                              <w14:alpha w14:val="60000"/>
-                            </w14:schemeClr>
-                          </w14:shadow>
-                          <w14:textOutline w14:w="0" w14:cap="flat" w14:cmpd="sng" w14:algn="ctr">
-                            <w14:noFill/>
-                            <w14:prstDash w14:val="solid"/>
-                            <w14:round/>
-                          </w14:textOutline>
-                        </w:rPr>
-                        <w:t>NAVBAR</w:t>
-                      </w:r>
                     </w:p>
                   </w:txbxContent>
                 </v:textbox>
@@ -1114,7 +1114,325 @@
         <w:br w:type="page"/>
       </w:r>
       <w:r>
+        <w:rPr>
+          <w:noProof/>
+        </w:rPr>
         <w:lastRenderedPageBreak/>
+        <mc:AlternateContent>
+          <mc:Choice Requires="wps">
+            <w:drawing>
+              <wp:anchor distT="0" distB="0" distL="114300" distR="114300" simplePos="0" relativeHeight="251663360" behindDoc="0" locked="0" layoutInCell="1" allowOverlap="1" wp14:anchorId="6D494F30" wp14:editId="2517A909">
+                <wp:simplePos x="0" y="0"/>
+                <wp:positionH relativeFrom="column">
+                  <wp:posOffset>2337021</wp:posOffset>
+                </wp:positionH>
+                <wp:positionV relativeFrom="paragraph">
+                  <wp:posOffset>177800</wp:posOffset>
+                </wp:positionV>
+                <wp:extent cx="1081377" cy="278296"/>
+                <wp:effectExtent l="0" t="0" r="11430" b="13970"/>
+                <wp:wrapNone/>
+                <wp:docPr id="8" name="Text Box 8"/>
+                <wp:cNvGraphicFramePr/>
+                <a:graphic xmlns:a="http://schemas.openxmlformats.org/drawingml/2006/main">
+                  <a:graphicData uri="http://schemas.microsoft.com/office/word/2010/wordprocessingShape">
+                    <wps:wsp>
+                      <wps:cNvSpPr txBox="1"/>
+                      <wps:spPr>
+                        <a:xfrm>
+                          <a:off x="0" y="0"/>
+                          <a:ext cx="1081377" cy="278296"/>
+                        </a:xfrm>
+                        <a:prstGeom prst="rect">
+                          <a:avLst/>
+                        </a:prstGeom>
+                        <a:solidFill>
+                          <a:schemeClr val="lt1"/>
+                        </a:solidFill>
+                        <a:ln w="6350">
+                          <a:solidFill>
+                            <a:prstClr val="black"/>
+                          </a:solidFill>
+                        </a:ln>
+                      </wps:spPr>
+                      <wps:txbx>
+                        <w:txbxContent>
+                          <w:p>
+                            <w:pPr>
+                              <w:jc w:val="center"/>
+                            </w:pPr>
+                            <w:r>
+                              <w:t>HOME</w:t>
+                            </w:r>
+                          </w:p>
+                        </w:txbxContent>
+                      </wps:txbx>
+                      <wps:bodyPr rot="0" spcFirstLastPara="0" vertOverflow="overflow" horzOverflow="overflow" vert="horz" wrap="square" lIns="91440" tIns="45720" rIns="91440" bIns="45720" numCol="1" spcCol="0" rtlCol="0" fromWordArt="0" anchor="t" anchorCtr="0" forceAA="0" compatLnSpc="1">
+                        <a:prstTxWarp prst="textNoShape">
+                          <a:avLst/>
+                        </a:prstTxWarp>
+                        <a:noAutofit/>
+                      </wps:bodyPr>
+                    </wps:wsp>
+                  </a:graphicData>
+                </a:graphic>
+              </wp:anchor>
+            </w:drawing>
+          </mc:Choice>
+          <mc:Fallback>
+            <w:pict>
+              <v:shapetype w14:anchorId="6D494F30" id="_x0000_t202" coordsize="21600,21600" o:spt="202" path="m,l,21600r21600,l21600,xe">
+                <v:stroke joinstyle="miter"/>
+                <v:path gradientshapeok="t" o:connecttype="rect"/>
+              </v:shapetype>
+              <v:shape id="Text Box 8" o:spid="_x0000_s1033" type="#_x0000_t202" style="position:absolute;margin-left:184pt;margin-top:14pt;width:85.15pt;height:21.9pt;z-index:251663360;visibility:visible;mso-wrap-style:square;mso-wrap-distance-left:9pt;mso-wrap-distance-top:0;mso-wrap-distance-right:9pt;mso-wrap-distance-bottom:0;mso-position-horizontal:absolute;mso-position-horizontal-relative:text;mso-position-vertical:absolute;mso-position-vertical-relative:text;v-text-anchor:top" o:gfxdata="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" fillcolor="white [3201]" strokeweight=".5pt">
+                <v:textbox>
+                  <w:txbxContent>
+                    <w:p>
+                      <w:pPr>
+                        <w:jc w:val="center"/>
+                      </w:pPr>
+                      <w:r>
+                        <w:t>HOME</w:t>
+                      </w:r>
+                    </w:p>
+                  </w:txbxContent>
+                </v:textbox>
+              </v:shape>
+            </w:pict>
+          </mc:Fallback>
+        </mc:AlternateContent>
+      </w:r>
+      <w:r>
+        <w:rPr>
+          <w:noProof/>
+        </w:rPr>
+        <mc:AlternateContent>
+          <mc:Choice Requires="wps">
+            <w:drawing>
+              <wp:anchor distT="0" distB="0" distL="114300" distR="114300" simplePos="0" relativeHeight="251660288" behindDoc="0" locked="0" layoutInCell="1" allowOverlap="1" wp14:anchorId="35D95DBB" wp14:editId="5177E41F">
+                <wp:simplePos x="0" y="0"/>
+                <wp:positionH relativeFrom="column">
+                  <wp:posOffset>-273685</wp:posOffset>
+                </wp:positionH>
+                <wp:positionV relativeFrom="paragraph">
+                  <wp:posOffset>-544443</wp:posOffset>
+                </wp:positionV>
+                <wp:extent cx="6324269" cy="599440"/>
+                <wp:effectExtent l="12700" t="12700" r="13335" b="10160"/>
+                <wp:wrapNone/>
+                <wp:docPr id="2" name="Rectangle 2"/>
+                <wp:cNvGraphicFramePr/>
+                <a:graphic xmlns:a="http://schemas.openxmlformats.org/drawingml/2006/main">
+                  <a:graphicData uri="http://schemas.microsoft.com/office/word/2010/wordprocessingShape">
+                    <wps:wsp>
+                      <wps:cNvSpPr/>
+                      <wps:spPr>
+                        <a:xfrm>
+                          <a:off x="0" y="0"/>
+                          <a:ext cx="6324269" cy="599440"/>
+                        </a:xfrm>
+                        <a:prstGeom prst="rect">
+                          <a:avLst/>
+                        </a:prstGeom>
+                        <a:solidFill>
+                          <a:schemeClr val="accent6">
+                            <a:lumMod val="40000"/>
+                            <a:lumOff val="60000"/>
+                          </a:schemeClr>
+                        </a:solidFill>
+                      </wps:spPr>
+                      <wps:style>
+                        <a:lnRef idx="3">
+                          <a:schemeClr val="lt1"/>
+                        </a:lnRef>
+                        <a:fillRef idx="1">
+                          <a:schemeClr val="accent6"/>
+                        </a:fillRef>
+                        <a:effectRef idx="1">
+                          <a:schemeClr val="accent6"/>
+                        </a:effectRef>
+                        <a:fontRef idx="minor">
+                          <a:schemeClr val="lt1"/>
+                        </a:fontRef>
+                      </wps:style>
+                      <wps:txbx>
+                        <w:txbxContent>
+                          <w:p>
+                            <w:pPr>
+                              <w:jc w:val="center"/>
+                              <w:rPr>
+                                <w:color w:val="000000" w:themeColor="text1"/>
+                                <w14:shadow w14:blurRad="38100" w14:dist="19050" w14:dir="2700000" w14:sx="100000" w14:sy="100000" w14:kx="0" w14:ky="0" w14:algn="tl">
+                                  <w14:schemeClr w14:val="dk1">
+                                    <w14:alpha w14:val="60000"/>
+                                  </w14:schemeClr>
+                                </w14:shadow>
+                                <w14:textOutline w14:w="0" w14:cap="flat" w14:cmpd="sng" w14:algn="ctr">
+                                  <w14:noFill/>
+                                  <w14:prstDash w14:val="solid"/>
+                                  <w14:round/>
+                                </w14:textOutline>
+                              </w:rPr>
+                            </w:pPr>
+                            <w:r>
+                              <w:rPr>
+                                <w:color w:val="000000" w:themeColor="text1"/>
+                                <w14:shadow w14:blurRad="38100" w14:dist="19050" w14:dir="2700000" w14:sx="100000" w14:sy="100000" w14:kx="0" w14:ky="0" w14:algn="tl">
+                                  <w14:schemeClr w14:val="dk1">
+                                    <w14:alpha w14:val="60000"/>
+                                  </w14:schemeClr>
+                                </w14:shadow>
+                                <w14:textOutline w14:w="0" w14:cap="flat" w14:cmpd="sng" w14:algn="ctr">
+                                  <w14:noFill/>
+                                  <w14:prstDash w14:val="solid"/>
+                                  <w14:round/>
+                                </w14:textOutline>
+                              </w:rPr>
+                              <w:t>NAVBAR</w:t>
+                            </w:r>
+                          </w:p>
+                        </w:txbxContent>
+                      </wps:txbx>
+                      <wps:bodyPr rot="0" spcFirstLastPara="0" vertOverflow="overflow" horzOverflow="overflow" vert="horz" wrap="square" lIns="91440" tIns="45720" rIns="91440" bIns="45720" numCol="1" spcCol="0" rtlCol="0" fromWordArt="0" anchor="ctr" anchorCtr="0" forceAA="0" compatLnSpc="1">
+                        <a:prstTxWarp prst="textNoShape">
+                          <a:avLst/>
+                        </a:prstTxWarp>
+                        <a:noAutofit/>
+                      </wps:bodyPr>
+                    </wps:wsp>
+                  </a:graphicData>
+                </a:graphic>
+                <wp14:sizeRelH relativeFrom="margin">
+                  <wp14:pctWidth>0</wp14:pctWidth>
+                </wp14:sizeRelH>
+                <wp14:sizeRelV relativeFrom="margin">
+                  <wp14:pctHeight>0</wp14:pctHeight>
+                </wp14:sizeRelV>
+              </wp:anchor>
+            </w:drawing>
+          </mc:Choice>
+          <mc:Fallback>
+            <w:pict>
+              <v:rect w14:anchorId="35D95DBB" id="Rectangle 2" o:spid="_x0000_s1034" style="position:absolute;margin-left:-21.55pt;margin-top:-42.85pt;width:497.95pt;height:47.2pt;z-index:251660288;visibility:visible;mso-wrap-style:square;mso-width-percent:0;mso-height-percent:0;mso-wrap-distance-left:9pt;mso-wrap-distance-top:0;mso-wrap-distance-right:9pt;mso-wrap-distance-bottom:0;mso-position-horizontal:absolute;mso-position-horizontal-relative:text;mso-position-vertical:absolute;mso-position-vertical-relative:text;mso-width-percent:0;mso-height-percent:0;mso-width-relative:margin;mso-height-relative:margin;v-text-anchor:middle" o:gfxdata="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" fillcolor="#c5e0b3 [1305]" strokecolor="white [3201]" strokeweight="1.5pt">
+                <v:textbox>
+                  <w:txbxContent>
+                    <w:p>
+                      <w:pPr>
+                        <w:jc w:val="center"/>
+                        <w:rPr>
+                          <w:color w:val="000000" w:themeColor="text1"/>
+                          <w14:shadow w14:blurRad="38100" w14:dist="19050" w14:dir="2700000" w14:sx="100000" w14:sy="100000" w14:kx="0" w14:ky="0" w14:algn="tl">
+                            <w14:schemeClr w14:val="dk1">
+                              <w14:alpha w14:val="60000"/>
+                            </w14:schemeClr>
+                          </w14:shadow>
+                          <w14:textOutline w14:w="0" w14:cap="flat" w14:cmpd="sng" w14:algn="ctr">
+                            <w14:noFill/>
+                            <w14:prstDash w14:val="solid"/>
+                            <w14:round/>
+                          </w14:textOutline>
+                        </w:rPr>
+                      </w:pPr>
+                      <w:r>
+                        <w:rPr>
+                          <w:color w:val="000000" w:themeColor="text1"/>
+                          <w14:shadow w14:blurRad="38100" w14:dist="19050" w14:dir="2700000" w14:sx="100000" w14:sy="100000" w14:kx="0" w14:ky="0" w14:algn="tl">
+                            <w14:schemeClr w14:val="dk1">
+                              <w14:alpha w14:val="60000"/>
+                            </w14:schemeClr>
+                          </w14:shadow>
+                          <w14:textOutline w14:w="0" w14:cap="flat" w14:cmpd="sng" w14:algn="ctr">
+                            <w14:noFill/>
+                            <w14:prstDash w14:val="solid"/>
+                            <w14:round/>
+                          </w14:textOutline>
+                        </w:rPr>
+                        <w:t>NAVBAR</w:t>
+                      </w:r>
+                    </w:p>
+                  </w:txbxContent>
+                </v:textbox>
+              </v:rect>
+            </w:pict>
+          </mc:Fallback>
+        </mc:AlternateContent>
+      </w:r>
+      <w:r>
+        <w:rPr>
+          <w:noProof/>
+        </w:rPr>
+        <mc:AlternateContent>
+          <mc:Choice Requires="wps">
+            <w:drawing>
+              <wp:anchor distT="0" distB="0" distL="114300" distR="114300" simplePos="0" relativeHeight="251659264" behindDoc="0" locked="0" layoutInCell="1" allowOverlap="1" wp14:anchorId="0D0B4FE0" wp14:editId="52541326">
+                <wp:simplePos x="0" y="0"/>
+                <wp:positionH relativeFrom="column">
+                  <wp:posOffset>-294198</wp:posOffset>
+                </wp:positionH>
+                <wp:positionV relativeFrom="paragraph">
+                  <wp:posOffset>119269</wp:posOffset>
+                </wp:positionV>
+                <wp:extent cx="6344920" cy="7123871"/>
+                <wp:effectExtent l="0" t="0" r="17780" b="13970"/>
+                <wp:wrapNone/>
+                <wp:docPr id="1" name="Rectangle 1"/>
+                <wp:cNvGraphicFramePr/>
+                <a:graphic xmlns:a="http://schemas.openxmlformats.org/drawingml/2006/main">
+                  <a:graphicData uri="http://schemas.microsoft.com/office/word/2010/wordprocessingShape">
+                    <wps:wsp>
+                      <wps:cNvSpPr/>
+                      <wps:spPr>
+                        <a:xfrm>
+                          <a:off x="0" y="0"/>
+                          <a:ext cx="6344920" cy="7123871"/>
+                        </a:xfrm>
+                        <a:prstGeom prst="rect">
+                          <a:avLst/>
+                        </a:prstGeom>
+                        <a:solidFill>
+                          <a:schemeClr val="bg1"/>
+                        </a:solidFill>
+                      </wps:spPr>
+                      <wps:style>
+                        <a:lnRef idx="2">
+                          <a:schemeClr val="accent3">
+                            <a:shade val="50000"/>
+                          </a:schemeClr>
+                        </a:lnRef>
+                        <a:fillRef idx="1">
+                          <a:schemeClr val="accent3"/>
+                        </a:fillRef>
+                        <a:effectRef idx="0">
+                          <a:schemeClr val="accent3"/>
+                        </a:effectRef>
+                        <a:fontRef idx="minor">
+                          <a:schemeClr val="lt1"/>
+                        </a:fontRef>
+                      </wps:style>
+                      <wps:bodyPr rot="0" spcFirstLastPara="0" vertOverflow="overflow" horzOverflow="overflow" vert="horz" wrap="square" lIns="91440" tIns="45720" rIns="91440" bIns="45720" numCol="1" spcCol="0" rtlCol="0" fromWordArt="0" anchor="ctr" anchorCtr="0" forceAA="0" compatLnSpc="1">
+                        <a:prstTxWarp prst="textNoShape">
+                          <a:avLst/>
+                        </a:prstTxWarp>
+                        <a:noAutofit/>
+                      </wps:bodyPr>
+                    </wps:wsp>
+                  </a:graphicData>
+                </a:graphic>
+                <wp14:sizeRelV relativeFrom="margin">
+                  <wp14:pctHeight>0</wp14:pctHeight>
+                </wp14:sizeRelV>
+              </wp:anchor>
+            </w:drawing>
+          </mc:Choice>
+          <mc:Fallback>
+            <w:pict>
+              <v:rect w14:anchorId="67ED0637" id="Rectangle 1" o:spid="_x0000_s1026" style="position:absolute;margin-left:-23.15pt;margin-top:9.4pt;width:499.6pt;height:560.95pt;z-index:251659264;visibility:visible;mso-wrap-style:square;mso-height-percent:0;mso-wrap-distance-left:9pt;mso-wrap-distance-top:0;mso-wrap-distance-right:9pt;mso-wrap-distance-bottom:0;mso-position-horizontal:absolute;mso-position-horizontal-relative:text;mso-position-vertical:absolute;mso-position-vertical-relative:text;mso-height-percent:0;mso-height-relative:margin;v-text-anchor:middle" o:gfxdata="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" fillcolor="white [3212]" strokecolor="#525252 [1606]" strokeweight="1pt"/>
+            </w:pict>
+          </mc:Fallback>
+        </mc:AlternateContent>
+      </w:r>
+      <w:r>
         <w:t xml:space="preserve"> </w:t>
       </w:r>
     </w:p>
@@ -1197,7 +1515,7 @@
           </mc:Choice>
           <mc:Fallback>
             <w:pict>
-              <v:rect w14:anchorId="61C9CCB7" id="Rectangle 14" o:spid="_x0000_s1033" style="position:absolute;margin-left:328.1pt;margin-top:300.5pt;width:122.1pt;height:141.5pt;z-index:251670528;visibility:visible;mso-wrap-style:square;mso-wrap-distance-left:9pt;mso-wrap-distance-top:0;mso-wrap-distance-right:9pt;mso-wrap-distance-bottom:0;mso-position-horizontal:absolute;mso-position-horizontal-relative:text;mso-position-vertical:absolute;mso-position-vertical-relative:text;v-text-anchor:middle" o:gfxdata="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" fillcolor="#4472c4 [3204]" strokecolor="#1f3763 [1604]" strokeweight="1pt">
+              <v:rect w14:anchorId="61C9CCB7" id="Rectangle 14" o:spid="_x0000_s1035" style="position:absolute;margin-left:328.1pt;margin-top:300.5pt;width:122.1pt;height:141.5pt;z-index:251670528;visibility:visible;mso-wrap-style:square;mso-wrap-distance-left:9pt;mso-wrap-distance-top:0;mso-wrap-distance-right:9pt;mso-wrap-distance-bottom:0;mso-position-horizontal:absolute;mso-position-horizontal-relative:text;mso-position-vertical:absolute;mso-position-vertical-relative:text;v-text-anchor:middle" o:gfxdata="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" fillcolor="#4472c4 [3204]" strokecolor="#1f3763 [1604]" strokeweight="1pt">
                 <v:textbox>
                   <w:txbxContent>
                     <w:p>
@@ -1290,7 +1608,7 @@
           </mc:Choice>
           <mc:Fallback>
             <w:pict>
-              <v:rect w14:anchorId="41F17A83" id="Rectangle 15" o:spid="_x0000_s1034" style="position:absolute;margin-left:162.9pt;margin-top:300.6pt;width:122.1pt;height:141.5pt;z-index:251672576;visibility:visible;mso-wrap-style:square;mso-wrap-distance-left:9pt;mso-wrap-distance-top:0;mso-wrap-distance-right:9pt;mso-wrap-distance-bottom:0;mso-position-horizontal:absolute;mso-position-horizontal-relative:text;mso-position-vertical:absolute;mso-position-vertical-relative:text;v-text-anchor:middle" o:gfxdata="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" fillcolor="#4472c4 [3204]" strokecolor="#1f3763 [1604]" strokeweight="1pt">
+              <v:rect w14:anchorId="41F17A83" id="Rectangle 15" o:spid="_x0000_s1036" style="position:absolute;margin-left:162.9pt;margin-top:300.6pt;width:122.1pt;height:141.5pt;z-index:251672576;visibility:visible;mso-wrap-style:square;mso-wrap-distance-left:9pt;mso-wrap-distance-top:0;mso-wrap-distance-right:9pt;mso-wrap-distance-bottom:0;mso-position-horizontal:absolute;mso-position-horizontal-relative:text;mso-position-vertical:absolute;mso-position-vertical-relative:text;v-text-anchor:middle" o:gfxdata="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" fillcolor="#4472c4 [3204]" strokecolor="#1f3763 [1604]" strokeweight="1pt">
                 <v:textbox>
                   <w:txbxContent>
                     <w:p>
@@ -1383,7 +1701,7 @@
           </mc:Choice>
           <mc:Fallback>
             <w:pict>
-              <v:rect w14:anchorId="1A1468E2" id="Rectangle 13" o:spid="_x0000_s1035" style="position:absolute;margin-left:-1.25pt;margin-top:300.5pt;width:122.05pt;height:141.45pt;z-index:251668480;visibility:visible;mso-wrap-style:square;mso-wrap-distance-left:9pt;mso-wrap-distance-top:0;mso-wrap-distance-right:9pt;mso-wrap-distance-bottom:0;mso-position-horizontal:absolute;mso-position-horizontal-relative:text;mso-position-vertical:absolute;mso-position-vertical-relative:text;v-text-anchor:middle" o:gfxdata="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" fillcolor="#4472c4 [3204]" strokecolor="#1f3763 [1604]" strokeweight="1pt">
+              <v:rect w14:anchorId="1A1468E2" id="Rectangle 13" o:spid="_x0000_s1037" style="position:absolute;margin-left:-1.25pt;margin-top:300.5pt;width:122.05pt;height:141.45pt;z-index:251668480;visibility:visible;mso-wrap-style:square;mso-wrap-distance-left:9pt;mso-wrap-distance-top:0;mso-wrap-distance-right:9pt;mso-wrap-distance-bottom:0;mso-position-horizontal:absolute;mso-position-horizontal-relative:text;mso-position-vertical:absolute;mso-position-vertical-relative:text;v-text-anchor:middle" o:gfxdata="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" fillcolor="#4472c4 [3204]" strokecolor="#1f3763 [1604]" strokeweight="1pt">
                 <v:textbox>
                   <w:txbxContent>
                     <w:p>
@@ -1408,7 +1726,7 @@
         <mc:AlternateContent>
           <mc:Choice Requires="wps">
             <w:drawing>
-              <wp:anchor distT="0" distB="0" distL="114300" distR="114300" simplePos="0" relativeHeight="251667456" behindDoc="0" locked="0" layoutInCell="1" allowOverlap="1" wp14:anchorId="1EF86E07" wp14:editId="5ADDFDC7">
+              <wp:anchor distT="0" distB="0" distL="114300" distR="114300" simplePos="0" relativeHeight="251667456" behindDoc="0" locked="0" layoutInCell="1" allowOverlap="1" wp14:anchorId="1EF86E07" wp14:editId="642333EC">
                 <wp:simplePos x="0" y="0"/>
                 <wp:positionH relativeFrom="column">
                   <wp:posOffset>1096645</wp:posOffset>
@@ -1479,7 +1797,7 @@
           </mc:Choice>
           <mc:Fallback>
             <w:pict>
-              <v:rect w14:anchorId="1EF86E07" id="Rectangle 12" o:spid="_x0000_s1036" style="position:absolute;margin-left:86.35pt;margin-top:83.25pt;width:284.25pt;height:41.95pt;z-index:251667456;visibility:visible;mso-wrap-style:square;mso-wrap-distance-left:9pt;mso-wrap-distance-top:0;mso-wrap-distance-right:9pt;mso-wrap-distance-bottom:0;mso-position-horizontal:absolute;mso-position-horizontal-relative:text;mso-position-vertical:absolute;mso-position-vertical-relative:text;v-text-anchor:middle" o:gfxdata="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" fillcolor="#00b0f0" strokecolor="#1f3763 [1604]" strokeweight="1pt">
+              <v:rect w14:anchorId="1EF86E07" id="Rectangle 12" o:spid="_x0000_s1038" style="position:absolute;margin-left:86.35pt;margin-top:83.25pt;width:284.25pt;height:41.95pt;z-index:251667456;visibility:visible;mso-wrap-style:square;mso-wrap-distance-left:9pt;mso-wrap-distance-top:0;mso-wrap-distance-right:9pt;mso-wrap-distance-bottom:0;mso-position-horizontal:absolute;mso-position-horizontal-relative:text;mso-position-vertical:absolute;mso-position-vertical-relative:text;v-text-anchor:middle" o:gfxdata="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" fillcolor="#00b0f0" strokecolor="#1f3763 [1604]" strokeweight="1pt">
                 <v:textbox>
                   <w:txbxContent>
                     <w:p>
@@ -1488,324 +1806,6 @@
                       </w:pPr>
                       <w:r>
                         <w:t>SEARCH AREA</w:t>
-                      </w:r>
-                    </w:p>
-                  </w:txbxContent>
-                </v:textbox>
-              </v:rect>
-            </w:pict>
-          </mc:Fallback>
-        </mc:AlternateContent>
-      </w:r>
-      <w:r>
-        <w:rPr>
-          <w:noProof/>
-        </w:rPr>
-        <mc:AlternateContent>
-          <mc:Choice Requires="wps">
-            <w:drawing>
-              <wp:anchor distT="0" distB="0" distL="114300" distR="114300" simplePos="0" relativeHeight="251663360" behindDoc="0" locked="0" layoutInCell="1" allowOverlap="1" wp14:anchorId="6D494F30" wp14:editId="11520C44">
-                <wp:simplePos x="0" y="0"/>
-                <wp:positionH relativeFrom="column">
-                  <wp:posOffset>2242185</wp:posOffset>
-                </wp:positionH>
-                <wp:positionV relativeFrom="paragraph">
-                  <wp:posOffset>-762773</wp:posOffset>
-                </wp:positionV>
-                <wp:extent cx="1081377" cy="278296"/>
-                <wp:effectExtent l="0" t="0" r="11430" b="13970"/>
-                <wp:wrapNone/>
-                <wp:docPr id="8" name="Text Box 8"/>
-                <wp:cNvGraphicFramePr/>
-                <a:graphic xmlns:a="http://schemas.openxmlformats.org/drawingml/2006/main">
-                  <a:graphicData uri="http://schemas.microsoft.com/office/word/2010/wordprocessingShape">
-                    <wps:wsp>
-                      <wps:cNvSpPr txBox="1"/>
-                      <wps:spPr>
-                        <a:xfrm>
-                          <a:off x="0" y="0"/>
-                          <a:ext cx="1081377" cy="278296"/>
-                        </a:xfrm>
-                        <a:prstGeom prst="rect">
-                          <a:avLst/>
-                        </a:prstGeom>
-                        <a:solidFill>
-                          <a:schemeClr val="lt1"/>
-                        </a:solidFill>
-                        <a:ln w="6350">
-                          <a:solidFill>
-                            <a:prstClr val="black"/>
-                          </a:solidFill>
-                        </a:ln>
-                      </wps:spPr>
-                      <wps:txbx>
-                        <w:txbxContent>
-                          <w:p>
-                            <w:pPr>
-                              <w:jc w:val="center"/>
-                            </w:pPr>
-                            <w:r>
-                              <w:t>HOME</w:t>
-                            </w:r>
-                          </w:p>
-                        </w:txbxContent>
-                      </wps:txbx>
-                      <wps:bodyPr rot="0" spcFirstLastPara="0" vertOverflow="overflow" horzOverflow="overflow" vert="horz" wrap="square" lIns="91440" tIns="45720" rIns="91440" bIns="45720" numCol="1" spcCol="0" rtlCol="0" fromWordArt="0" anchor="t" anchorCtr="0" forceAA="0" compatLnSpc="1">
-                        <a:prstTxWarp prst="textNoShape">
-                          <a:avLst/>
-                        </a:prstTxWarp>
-                        <a:noAutofit/>
-                      </wps:bodyPr>
-                    </wps:wsp>
-                  </a:graphicData>
-                </a:graphic>
-              </wp:anchor>
-            </w:drawing>
-          </mc:Choice>
-          <mc:Fallback>
-            <w:pict>
-              <v:shapetype w14:anchorId="6D494F30" id="_x0000_t202" coordsize="21600,21600" o:spt="202" path="m,l,21600r21600,l21600,xe">
-                <v:stroke joinstyle="miter"/>
-                <v:path gradientshapeok="t" o:connecttype="rect"/>
-              </v:shapetype>
-              <v:shape id="Text Box 8" o:spid="_x0000_s1037" type="#_x0000_t202" style="position:absolute;margin-left:176.55pt;margin-top:-60.05pt;width:85.15pt;height:21.9pt;z-index:251663360;visibility:visible;mso-wrap-style:square;mso-wrap-distance-left:9pt;mso-wrap-distance-top:0;mso-wrap-distance-right:9pt;mso-wrap-distance-bottom:0;mso-position-horizontal:absolute;mso-position-horizontal-relative:text;mso-position-vertical:absolute;mso-position-vertical-relative:text;v-text-anchor:top" o:gfxdata="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" fillcolor="white [3201]" strokeweight=".5pt">
-                <v:textbox>
-                  <w:txbxContent>
-                    <w:p>
-                      <w:pPr>
-                        <w:jc w:val="center"/>
-                      </w:pPr>
-                      <w:r>
-                        <w:t>HOME</w:t>
-                      </w:r>
-                    </w:p>
-                  </w:txbxContent>
-                </v:textbox>
-              </v:shape>
-            </w:pict>
-          </mc:Fallback>
-        </mc:AlternateContent>
-      </w:r>
-      <w:r>
-        <w:rPr>
-          <w:noProof/>
-        </w:rPr>
-        <mc:AlternateContent>
-          <mc:Choice Requires="wps">
-            <w:drawing>
-              <wp:anchor distT="0" distB="0" distL="114300" distR="114300" simplePos="0" relativeHeight="251659264" behindDoc="0" locked="0" layoutInCell="1" allowOverlap="1" wp14:anchorId="0D0B4FE0" wp14:editId="7A11B4CC">
-                <wp:simplePos x="0" y="0"/>
-                <wp:positionH relativeFrom="column">
-                  <wp:posOffset>-294198</wp:posOffset>
-                </wp:positionH>
-                <wp:positionV relativeFrom="paragraph">
-                  <wp:posOffset>-357808</wp:posOffset>
-                </wp:positionV>
-                <wp:extent cx="6344920" cy="7418484"/>
-                <wp:effectExtent l="0" t="0" r="17780" b="11430"/>
-                <wp:wrapNone/>
-                <wp:docPr id="1" name="Rectangle 1"/>
-                <wp:cNvGraphicFramePr/>
-                <a:graphic xmlns:a="http://schemas.openxmlformats.org/drawingml/2006/main">
-                  <a:graphicData uri="http://schemas.microsoft.com/office/word/2010/wordprocessingShape">
-                    <wps:wsp>
-                      <wps:cNvSpPr/>
-                      <wps:spPr>
-                        <a:xfrm>
-                          <a:off x="0" y="0"/>
-                          <a:ext cx="6344920" cy="7418484"/>
-                        </a:xfrm>
-                        <a:prstGeom prst="rect">
-                          <a:avLst/>
-                        </a:prstGeom>
-                        <a:solidFill>
-                          <a:schemeClr val="bg1"/>
-                        </a:solidFill>
-                      </wps:spPr>
-                      <wps:style>
-                        <a:lnRef idx="2">
-                          <a:schemeClr val="accent3">
-                            <a:shade val="50000"/>
-                          </a:schemeClr>
-                        </a:lnRef>
-                        <a:fillRef idx="1">
-                          <a:schemeClr val="accent3"/>
-                        </a:fillRef>
-                        <a:effectRef idx="0">
-                          <a:schemeClr val="accent3"/>
-                        </a:effectRef>
-                        <a:fontRef idx="minor">
-                          <a:schemeClr val="lt1"/>
-                        </a:fontRef>
-                      </wps:style>
-                      <wps:bodyPr rot="0" spcFirstLastPara="0" vertOverflow="overflow" horzOverflow="overflow" vert="horz" wrap="square" lIns="91440" tIns="45720" rIns="91440" bIns="45720" numCol="1" spcCol="0" rtlCol="0" fromWordArt="0" anchor="ctr" anchorCtr="0" forceAA="0" compatLnSpc="1">
-                        <a:prstTxWarp prst="textNoShape">
-                          <a:avLst/>
-                        </a:prstTxWarp>
-                        <a:noAutofit/>
-                      </wps:bodyPr>
-                    </wps:wsp>
-                  </a:graphicData>
-                </a:graphic>
-                <wp14:sizeRelV relativeFrom="margin">
-                  <wp14:pctHeight>0</wp14:pctHeight>
-                </wp14:sizeRelV>
-              </wp:anchor>
-            </w:drawing>
-          </mc:Choice>
-          <mc:Fallback>
-            <w:pict>
-              <v:rect w14:anchorId="645D7011" id="Rectangle 1" o:spid="_x0000_s1026" style="position:absolute;margin-left:-23.15pt;margin-top:-28.15pt;width:499.6pt;height:584.15pt;z-index:251659264;visibility:visible;mso-wrap-style:square;mso-height-percent:0;mso-wrap-distance-left:9pt;mso-wrap-distance-top:0;mso-wrap-distance-right:9pt;mso-wrap-distance-bottom:0;mso-position-horizontal:absolute;mso-position-horizontal-relative:text;mso-position-vertical:absolute;mso-position-vertical-relative:text;mso-height-percent:0;mso-height-relative:margin;v-text-anchor:middle" o:gfxdata="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" fillcolor="white [3212]" strokecolor="#525252 [1606]" strokeweight="1pt"/>
-            </w:pict>
-          </mc:Fallback>
-        </mc:AlternateContent>
-      </w:r>
-      <w:r>
-        <w:rPr>
-          <w:noProof/>
-        </w:rPr>
-        <mc:AlternateContent>
-          <mc:Choice Requires="wps">
-            <w:drawing>
-              <wp:anchor distT="0" distB="0" distL="114300" distR="114300" simplePos="0" relativeHeight="251660288" behindDoc="0" locked="0" layoutInCell="1" allowOverlap="1" wp14:anchorId="35D95DBB" wp14:editId="262704B5">
-                <wp:simplePos x="0" y="0"/>
-                <wp:positionH relativeFrom="column">
-                  <wp:posOffset>-241742</wp:posOffset>
-                </wp:positionH>
-                <wp:positionV relativeFrom="paragraph">
-                  <wp:posOffset>-297401</wp:posOffset>
-                </wp:positionV>
-                <wp:extent cx="6221123" cy="599440"/>
-                <wp:effectExtent l="12700" t="12700" r="14605" b="10160"/>
-                <wp:wrapNone/>
-                <wp:docPr id="2" name="Rectangle 2"/>
-                <wp:cNvGraphicFramePr/>
-                <a:graphic xmlns:a="http://schemas.openxmlformats.org/drawingml/2006/main">
-                  <a:graphicData uri="http://schemas.microsoft.com/office/word/2010/wordprocessingShape">
-                    <wps:wsp>
-                      <wps:cNvSpPr/>
-                      <wps:spPr>
-                        <a:xfrm>
-                          <a:off x="0" y="0"/>
-                          <a:ext cx="6221123" cy="599440"/>
-                        </a:xfrm>
-                        <a:prstGeom prst="rect">
-                          <a:avLst/>
-                        </a:prstGeom>
-                        <a:solidFill>
-                          <a:schemeClr val="accent6">
-                            <a:lumMod val="40000"/>
-                            <a:lumOff val="60000"/>
-                          </a:schemeClr>
-                        </a:solidFill>
-                      </wps:spPr>
-                      <wps:style>
-                        <a:lnRef idx="3">
-                          <a:schemeClr val="lt1"/>
-                        </a:lnRef>
-                        <a:fillRef idx="1">
-                          <a:schemeClr val="accent6"/>
-                        </a:fillRef>
-                        <a:effectRef idx="1">
-                          <a:schemeClr val="accent6"/>
-                        </a:effectRef>
-                        <a:fontRef idx="minor">
-                          <a:schemeClr val="lt1"/>
-                        </a:fontRef>
-                      </wps:style>
-                      <wps:txbx>
-                        <w:txbxContent>
-                          <w:p>
-                            <w:pPr>
-                              <w:jc w:val="center"/>
-                              <w:rPr>
-                                <w:color w:val="000000" w:themeColor="text1"/>
-                                <w14:shadow w14:blurRad="38100" w14:dist="19050" w14:dir="2700000" w14:sx="100000" w14:sy="100000" w14:kx="0" w14:ky="0" w14:algn="tl">
-                                  <w14:schemeClr w14:val="dk1">
-                                    <w14:alpha w14:val="60000"/>
-                                  </w14:schemeClr>
-                                </w14:shadow>
-                                <w14:textOutline w14:w="0" w14:cap="flat" w14:cmpd="sng" w14:algn="ctr">
-                                  <w14:noFill/>
-                                  <w14:prstDash w14:val="solid"/>
-                                  <w14:round/>
-                                </w14:textOutline>
-                              </w:rPr>
-                            </w:pPr>
-                            <w:r>
-                              <w:rPr>
-                                <w:color w:val="000000" w:themeColor="text1"/>
-                                <w14:shadow w14:blurRad="38100" w14:dist="19050" w14:dir="2700000" w14:sx="100000" w14:sy="100000" w14:kx="0" w14:ky="0" w14:algn="tl">
-                                  <w14:schemeClr w14:val="dk1">
-                                    <w14:alpha w14:val="60000"/>
-                                  </w14:schemeClr>
-                                </w14:shadow>
-                                <w14:textOutline w14:w="0" w14:cap="flat" w14:cmpd="sng" w14:algn="ctr">
-                                  <w14:noFill/>
-                                  <w14:prstDash w14:val="solid"/>
-                                  <w14:round/>
-                                </w14:textOutline>
-                              </w:rPr>
-                              <w:t>NAVBAR</w:t>
-                            </w:r>
-                          </w:p>
-                        </w:txbxContent>
-                      </wps:txbx>
-                      <wps:bodyPr rot="0" spcFirstLastPara="0" vertOverflow="overflow" horzOverflow="overflow" vert="horz" wrap="square" lIns="91440" tIns="45720" rIns="91440" bIns="45720" numCol="1" spcCol="0" rtlCol="0" fromWordArt="0" anchor="ctr" anchorCtr="0" forceAA="0" compatLnSpc="1">
-                        <a:prstTxWarp prst="textNoShape">
-                          <a:avLst/>
-                        </a:prstTxWarp>
-                        <a:noAutofit/>
-                      </wps:bodyPr>
-                    </wps:wsp>
-                  </a:graphicData>
-                </a:graphic>
-                <wp14:sizeRelH relativeFrom="margin">
-                  <wp14:pctWidth>0</wp14:pctWidth>
-                </wp14:sizeRelH>
-                <wp14:sizeRelV relativeFrom="margin">
-                  <wp14:pctHeight>0</wp14:pctHeight>
-                </wp14:sizeRelV>
-              </wp:anchor>
-            </w:drawing>
-          </mc:Choice>
-          <mc:Fallback>
-            <w:pict>
-              <v:rect w14:anchorId="35D95DBB" id="Rectangle 2" o:spid="_x0000_s1038" style="position:absolute;margin-left:-19.05pt;margin-top:-23.4pt;width:489.85pt;height:47.2pt;z-index:251660288;visibility:visible;mso-wrap-style:square;mso-width-percent:0;mso-height-percent:0;mso-wrap-distance-left:9pt;mso-wrap-distance-top:0;mso-wrap-distance-right:9pt;mso-wrap-distance-bottom:0;mso-position-horizontal:absolute;mso-position-horizontal-relative:text;mso-position-vertical:absolute;mso-position-vertical-relative:text;mso-width-percent:0;mso-height-percent:0;mso-width-relative:margin;mso-height-relative:margin;v-text-anchor:middle" o:gfxdata="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" fillcolor="#c5e0b3 [1305]" strokecolor="white [3201]" strokeweight="1.5pt">
-                <v:textbox>
-                  <w:txbxContent>
-                    <w:p>
-                      <w:pPr>
-                        <w:jc w:val="center"/>
-                        <w:rPr>
-                          <w:color w:val="000000" w:themeColor="text1"/>
-                          <w14:shadow w14:blurRad="38100" w14:dist="19050" w14:dir="2700000" w14:sx="100000" w14:sy="100000" w14:kx="0" w14:ky="0" w14:algn="tl">
-                            <w14:schemeClr w14:val="dk1">
-                              <w14:alpha w14:val="60000"/>
-                            </w14:schemeClr>
-                          </w14:shadow>
-                          <w14:textOutline w14:w="0" w14:cap="flat" w14:cmpd="sng" w14:algn="ctr">
-                            <w14:noFill/>
-                            <w14:prstDash w14:val="solid"/>
-                            <w14:round/>
-                          </w14:textOutline>
-                        </w:rPr>
-                      </w:pPr>
-                      <w:r>
-                        <w:rPr>
-                          <w:color w:val="000000" w:themeColor="text1"/>
-                          <w14:shadow w14:blurRad="38100" w14:dist="19050" w14:dir="2700000" w14:sx="100000" w14:sy="100000" w14:kx="0" w14:ky="0" w14:algn="tl">
-                            <w14:schemeClr w14:val="dk1">
-                              <w14:alpha w14:val="60000"/>
-                            </w14:schemeClr>
-                          </w14:shadow>
-                          <w14:textOutline w14:w="0" w14:cap="flat" w14:cmpd="sng" w14:algn="ctr">
-                            <w14:noFill/>
-                            <w14:prstDash w14:val="solid"/>
-                            <w14:round/>
-                          </w14:textOutline>
-                        </w:rPr>
-                        <w:t>NAVBAR</w:t>
                       </w:r>
                     </w:p>
                   </w:txbxContent>

</xml_diff>